<commit_message>
Changed word doc title
</commit_message>
<xml_diff>
--- a/Report.docx
+++ b/Report.docx
@@ -19,7 +19,36 @@
           <w:szCs w:val="48"/>
           <w:u w:val="single"/>
         </w:rPr>
-        <w:t>Cormac Buckley 15534413 Assignment 2</w:t>
+        <w:t xml:space="preserve">Cormac Buckley 15534413 </w:t>
+      </w:r>
+      <w:r>
+        <w:rPr>
+          <w:b/>
+          <w:sz w:val="48"/>
+          <w:szCs w:val="48"/>
+          <w:u w:val="single"/>
+        </w:rPr>
+        <w:t>CT</w:t>
+      </w:r>
+      <w:bookmarkStart w:id="0" w:name="_GoBack"/>
+      <w:bookmarkEnd w:id="0"/>
+      <w:r>
+        <w:rPr>
+          <w:b/>
+          <w:sz w:val="48"/>
+          <w:szCs w:val="48"/>
+          <w:u w:val="single"/>
+        </w:rPr>
+        <w:t xml:space="preserve">331 </w:t>
+      </w:r>
+      <w:r>
+        <w:rPr>
+          <w:b/>
+          <w:sz w:val="48"/>
+          <w:szCs w:val="48"/>
+          <w:u w:val="single"/>
+        </w:rPr>
+        <w:t>Assignment 2</w:t>
       </w:r>
     </w:p>
     <w:p>
@@ -29,21 +58,12 @@
           <w:szCs w:val="32"/>
         </w:rPr>
       </w:pPr>
-      <w:proofErr w:type="spellStart"/>
       <w:r>
         <w:rPr>
           <w:sz w:val="36"/>
           <w:szCs w:val="36"/>
         </w:rPr>
-        <w:t>Github</w:t>
-      </w:r>
-      <w:proofErr w:type="spellEnd"/>
-      <w:r>
-        <w:rPr>
-          <w:sz w:val="36"/>
-          <w:szCs w:val="36"/>
-        </w:rPr>
-        <w:t xml:space="preserve">: </w:t>
+        <w:t xml:space="preserve">Github: </w:t>
       </w:r>
       <w:hyperlink r:id="rId8" w:history="1">
         <w:r>
@@ -342,8 +362,6 @@
         </w:rPr>
         <w:t>Q2.</w:t>
       </w:r>
-      <w:bookmarkStart w:id="0" w:name="_GoBack"/>
-      <w:bookmarkEnd w:id="0"/>
     </w:p>
     <w:p>
       <w:pPr>

</xml_diff>